<commit_message>
Started with SQL inteview ...
</commit_message>
<xml_diff>
--- a/Interview/Software Development/MS Word Docs/JavaScript - Interview - SD.docx
+++ b/Interview/Software Development/MS Word Docs/JavaScript - Interview - SD.docx
@@ -16,7 +16,7 @@
       </w:pPr>
       <w:r>
         <w:pict w14:anchorId="69BF7878">
-          <v:rect id="_x0000_i1037" style="width:0;height:1.5pt" o:hralign="center" o:hrstd="t" o:hr="t" fillcolor="#a0a0a0" stroked="f"/>
+          <v:rect id="_x0000_i1025" style="width:0;height:1.5pt" o:hralign="center" o:hrstd="t" o:hr="t" fillcolor="#a0a0a0" stroked="f"/>
         </w:pict>
       </w:r>
     </w:p>
@@ -440,6 +440,516 @@
         <w:t>JS Web APIs</w:t>
       </w:r>
     </w:p>
+    <w:p>
+      <w:pPr>
+        <w:rPr>
+          <w:rFonts w:ascii="Times New Roman" w:eastAsiaTheme="majorEastAsia" w:hAnsi="Times New Roman" w:cstheme="majorBidi"/>
+          <w:b/>
+          <w:i/>
+          <w:color w:val="0F4761" w:themeColor="accent1" w:themeShade="BF"/>
+          <w:sz w:val="40"/>
+          <w:szCs w:val="40"/>
+        </w:rPr>
+      </w:pPr>
+      <w:r>
+        <w:br w:type="page"/>
+      </w:r>
+    </w:p>
+    <w:p>
+      <w:pPr>
+        <w:pStyle w:val="Heading1"/>
+      </w:pPr>
+      <w:r>
+        <w:lastRenderedPageBreak/>
+        <w:t>JS Interview Questions</w:t>
+      </w:r>
+    </w:p>
+    <w:p>
+      <w:pPr>
+        <w:rPr>
+          <w:lang w:val="en-US"/>
+        </w:rPr>
+      </w:pPr>
+      <w:r>
+        <w:rPr>
+          <w:lang w:val="en-US"/>
+        </w:rPr>
+        <w:pict w14:anchorId="2F244D1D">
+          <v:rect id="_x0000_i1032" style="width:468pt;height:1.2pt" o:hralign="center" o:hrstd="t" o:hr="t" fillcolor="#a0a0a0" stroked="f"/>
+        </w:pict>
+      </w:r>
+    </w:p>
+    <w:p>
+      <w:pPr>
+        <w:pStyle w:val="ListParagraph"/>
+        <w:numPr>
+          <w:ilvl w:val="0"/>
+          <w:numId w:val="11"/>
+        </w:numPr>
+        <w:rPr>
+          <w:lang w:val="en-US"/>
+        </w:rPr>
+      </w:pPr>
+      <w:r>
+        <w:rPr>
+          <w:lang w:val="en-US"/>
+        </w:rPr>
+        <w:t xml:space="preserve">What </w:t>
+      </w:r>
+      <w:proofErr w:type="gramStart"/>
+      <w:r>
+        <w:rPr>
+          <w:lang w:val="en-US"/>
+        </w:rPr>
+        <w:t>is</w:t>
+      </w:r>
+      <w:proofErr w:type="gramEnd"/>
+      <w:r>
+        <w:rPr>
+          <w:lang w:val="en-US"/>
+        </w:rPr>
+        <w:t xml:space="preserve"> Function declarations &amp; </w:t>
+      </w:r>
+      <w:proofErr w:type="gramStart"/>
+      <w:r>
+        <w:rPr>
+          <w:lang w:val="en-US"/>
+        </w:rPr>
+        <w:t>definition</w:t>
+      </w:r>
+      <w:proofErr w:type="gramEnd"/>
+      <w:r>
+        <w:rPr>
+          <w:lang w:val="en-US"/>
+        </w:rPr>
+        <w:t>?</w:t>
+      </w:r>
+    </w:p>
+    <w:tbl>
+      <w:tblPr>
+        <w:tblStyle w:val="TableGrid"/>
+        <w:tblW w:w="0" w:type="auto"/>
+        <w:tblInd w:w="720" w:type="dxa"/>
+        <w:tblLook w:val="04A0" w:firstRow="1" w:lastRow="0" w:firstColumn="1" w:lastColumn="0" w:noHBand="0" w:noVBand="1"/>
+      </w:tblPr>
+      <w:tblGrid>
+        <w:gridCol w:w="9736"/>
+      </w:tblGrid>
+      <w:tr>
+        <w:tc>
+          <w:tcPr>
+            <w:tcW w:w="10456" w:type="dxa"/>
+          </w:tcPr>
+          <w:p>
+            <w:pPr>
+              <w:rPr>
+                <w:rFonts w:ascii="Consolas" w:hAnsi="Consolas"/>
+                <w:lang w:val="en-US"/>
+              </w:rPr>
+            </w:pPr>
+            <w:r>
+              <w:rPr>
+                <w:rFonts w:ascii="Consolas" w:hAnsi="Consolas"/>
+                <w:lang w:val="en-US"/>
+              </w:rPr>
+              <w:t>function square(num) {</w:t>
+            </w:r>
+          </w:p>
+          <w:p>
+            <w:pPr>
+              <w:rPr>
+                <w:rFonts w:ascii="Consolas" w:hAnsi="Consolas"/>
+                <w:lang w:val="en-US"/>
+              </w:rPr>
+            </w:pPr>
+            <w:r>
+              <w:rPr>
+                <w:rFonts w:ascii="Consolas" w:hAnsi="Consolas"/>
+                <w:lang w:val="en-US"/>
+              </w:rPr>
+              <w:t xml:space="preserve">    </w:t>
+            </w:r>
+            <w:r>
+              <w:rPr>
+                <w:rFonts w:ascii="Consolas" w:hAnsi="Consolas"/>
+                <w:lang w:val="en-US"/>
+              </w:rPr>
+              <w:t xml:space="preserve">return num * </w:t>
+            </w:r>
+            <w:proofErr w:type="gramStart"/>
+            <w:r>
+              <w:rPr>
+                <w:rFonts w:ascii="Consolas" w:hAnsi="Consolas"/>
+                <w:lang w:val="en-US"/>
+              </w:rPr>
+              <w:t>num;</w:t>
+            </w:r>
+            <w:proofErr w:type="gramEnd"/>
+          </w:p>
+          <w:p>
+            <w:pPr>
+              <w:rPr>
+                <w:rFonts w:ascii="Consolas" w:hAnsi="Consolas"/>
+              </w:rPr>
+            </w:pPr>
+            <w:r>
+              <w:rPr>
+                <w:rFonts w:ascii="Consolas" w:hAnsi="Consolas"/>
+              </w:rPr>
+              <w:t>}</w:t>
+            </w:r>
+          </w:p>
+        </w:tc>
+      </w:tr>
+    </w:tbl>
+    <w:p>
+      <w:pPr>
+        <w:pStyle w:val="ListParagraph"/>
+        <w:rPr>
+          <w:lang w:val="en-US"/>
+        </w:rPr>
+      </w:pPr>
+    </w:p>
+    <w:p>
+      <w:pPr>
+        <w:pStyle w:val="ListParagraph"/>
+        <w:numPr>
+          <w:ilvl w:val="0"/>
+          <w:numId w:val="11"/>
+        </w:numPr>
+        <w:rPr>
+          <w:lang w:val="en-US"/>
+        </w:rPr>
+      </w:pPr>
+      <w:r>
+        <w:rPr>
+          <w:lang w:val="en-US"/>
+        </w:rPr>
+        <w:t>What is Function Expression?</w:t>
+      </w:r>
+    </w:p>
+    <w:tbl>
+      <w:tblPr>
+        <w:tblStyle w:val="TableGrid"/>
+        <w:tblW w:w="9736" w:type="dxa"/>
+        <w:tblInd w:w="720" w:type="dxa"/>
+        <w:tblLook w:val="04A0" w:firstRow="1" w:lastRow="0" w:firstColumn="1" w:lastColumn="0" w:noHBand="0" w:noVBand="1"/>
+      </w:tblPr>
+      <w:tblGrid>
+        <w:gridCol w:w="9736"/>
+      </w:tblGrid>
+      <w:tr>
+        <w:tc>
+          <w:tcPr>
+            <w:tcW w:w="9736" w:type="dxa"/>
+          </w:tcPr>
+          <w:p>
+            <w:pPr>
+              <w:rPr>
+                <w:rFonts w:ascii="Consolas" w:hAnsi="Consolas"/>
+                <w:lang w:val="en-US"/>
+              </w:rPr>
+            </w:pPr>
+            <w:r>
+              <w:rPr>
+                <w:rFonts w:ascii="Consolas" w:hAnsi="Consolas"/>
+                <w:lang w:val="en-US"/>
+              </w:rPr>
+              <w:t xml:space="preserve">const square = </w:t>
+            </w:r>
+            <w:r>
+              <w:rPr>
+                <w:rFonts w:ascii="Consolas" w:hAnsi="Consolas"/>
+                <w:lang w:val="en-US"/>
+              </w:rPr>
+              <w:t>function square(num) {</w:t>
+            </w:r>
+          </w:p>
+          <w:p>
+            <w:pPr>
+              <w:rPr>
+                <w:rFonts w:ascii="Consolas" w:hAnsi="Consolas"/>
+                <w:lang w:val="en-US"/>
+              </w:rPr>
+            </w:pPr>
+            <w:r>
+              <w:rPr>
+                <w:rFonts w:ascii="Consolas" w:hAnsi="Consolas"/>
+                <w:lang w:val="en-US"/>
+              </w:rPr>
+              <w:t xml:space="preserve">    return num * </w:t>
+            </w:r>
+            <w:proofErr w:type="gramStart"/>
+            <w:r>
+              <w:rPr>
+                <w:rFonts w:ascii="Consolas" w:hAnsi="Consolas"/>
+                <w:lang w:val="en-US"/>
+              </w:rPr>
+              <w:t>num;</w:t>
+            </w:r>
+            <w:proofErr w:type="gramEnd"/>
+          </w:p>
+          <w:p>
+            <w:pPr>
+              <w:pStyle w:val="ListParagraph"/>
+              <w:ind w:left="0"/>
+              <w:rPr>
+                <w:lang w:val="en-US"/>
+              </w:rPr>
+            </w:pPr>
+            <w:r>
+              <w:rPr>
+                <w:rFonts w:ascii="Consolas" w:hAnsi="Consolas"/>
+              </w:rPr>
+              <w:t>}</w:t>
+            </w:r>
+          </w:p>
+        </w:tc>
+      </w:tr>
+    </w:tbl>
+    <w:p>
+      <w:pPr>
+        <w:pStyle w:val="ListParagraph"/>
+        <w:rPr>
+          <w:lang w:val="en-US"/>
+        </w:rPr>
+      </w:pPr>
+    </w:p>
+    <w:p>
+      <w:pPr>
+        <w:pStyle w:val="ListParagraph"/>
+        <w:numPr>
+          <w:ilvl w:val="0"/>
+          <w:numId w:val="11"/>
+        </w:numPr>
+        <w:rPr>
+          <w:lang w:val="en-US"/>
+        </w:rPr>
+      </w:pPr>
+      <w:r>
+        <w:rPr>
+          <w:lang w:val="en-US"/>
+        </w:rPr>
+        <w:t>What is Anonymous Function?</w:t>
+      </w:r>
+    </w:p>
+    <w:tbl>
+      <w:tblPr>
+        <w:tblStyle w:val="TableGrid"/>
+        <w:tblW w:w="9736" w:type="dxa"/>
+        <w:tblInd w:w="720" w:type="dxa"/>
+        <w:tblLook w:val="04A0" w:firstRow="1" w:lastRow="0" w:firstColumn="1" w:lastColumn="0" w:noHBand="0" w:noVBand="1"/>
+      </w:tblPr>
+      <w:tblGrid>
+        <w:gridCol w:w="9736"/>
+      </w:tblGrid>
+      <w:tr>
+        <w:tc>
+          <w:tcPr>
+            <w:tcW w:w="9736" w:type="dxa"/>
+          </w:tcPr>
+          <w:p>
+            <w:pPr>
+              <w:rPr>
+                <w:rFonts w:ascii="Consolas" w:hAnsi="Consolas"/>
+                <w:highlight w:val="yellow"/>
+                <w:lang w:val="en-US"/>
+              </w:rPr>
+            </w:pPr>
+            <w:r>
+              <w:rPr>
+                <w:rFonts w:ascii="Consolas" w:hAnsi="Consolas"/>
+                <w:lang w:val="en-US"/>
+              </w:rPr>
+              <w:t xml:space="preserve">const square = </w:t>
+            </w:r>
+            <w:r>
+              <w:rPr>
+                <w:rFonts w:ascii="Consolas" w:hAnsi="Consolas"/>
+                <w:highlight w:val="yellow"/>
+                <w:lang w:val="en-US"/>
+              </w:rPr>
+              <w:t>function square(num) {</w:t>
+            </w:r>
+          </w:p>
+          <w:p>
+            <w:pPr>
+              <w:rPr>
+                <w:rFonts w:ascii="Consolas" w:hAnsi="Consolas"/>
+                <w:highlight w:val="yellow"/>
+                <w:lang w:val="en-US"/>
+              </w:rPr>
+            </w:pPr>
+            <w:r>
+              <w:rPr>
+                <w:rFonts w:ascii="Consolas" w:hAnsi="Consolas"/>
+                <w:highlight w:val="yellow"/>
+                <w:lang w:val="en-US"/>
+              </w:rPr>
+              <w:t xml:space="preserve">    return num * </w:t>
+            </w:r>
+            <w:proofErr w:type="gramStart"/>
+            <w:r>
+              <w:rPr>
+                <w:rFonts w:ascii="Consolas" w:hAnsi="Consolas"/>
+                <w:highlight w:val="yellow"/>
+                <w:lang w:val="en-US"/>
+              </w:rPr>
+              <w:t>num;</w:t>
+            </w:r>
+            <w:proofErr w:type="gramEnd"/>
+          </w:p>
+          <w:p>
+            <w:pPr>
+              <w:pStyle w:val="ListParagraph"/>
+              <w:ind w:left="0"/>
+              <w:rPr>
+                <w:lang w:val="en-US"/>
+              </w:rPr>
+            </w:pPr>
+            <w:r>
+              <w:rPr>
+                <w:rFonts w:ascii="Consolas" w:hAnsi="Consolas"/>
+                <w:highlight w:val="yellow"/>
+              </w:rPr>
+              <w:t>}</w:t>
+            </w:r>
+          </w:p>
+        </w:tc>
+      </w:tr>
+    </w:tbl>
+    <w:p>
+      <w:pPr>
+        <w:pStyle w:val="ListParagraph"/>
+        <w:rPr>
+          <w:lang w:val="en-US"/>
+        </w:rPr>
+      </w:pPr>
+    </w:p>
+    <w:p>
+      <w:pPr>
+        <w:pStyle w:val="ListParagraph"/>
+        <w:numPr>
+          <w:ilvl w:val="0"/>
+          <w:numId w:val="11"/>
+        </w:numPr>
+        <w:rPr>
+          <w:lang w:val="en-US"/>
+        </w:rPr>
+      </w:pPr>
+      <w:r>
+        <w:rPr>
+          <w:lang w:val="en-US"/>
+        </w:rPr>
+        <w:t xml:space="preserve">What </w:t>
+      </w:r>
+      <w:proofErr w:type="gramStart"/>
+      <w:r>
+        <w:rPr>
+          <w:lang w:val="en-US"/>
+        </w:rPr>
+        <w:t>is</w:t>
+      </w:r>
+      <w:proofErr w:type="gramEnd"/>
+      <w:r>
+        <w:rPr>
+          <w:lang w:val="en-US"/>
+        </w:rPr>
+        <w:t xml:space="preserve"> First Class Functions?</w:t>
+      </w:r>
+    </w:p>
+    <w:p>
+      <w:pPr>
+        <w:pStyle w:val="ListParagraph"/>
+        <w:rPr>
+          <w:lang w:val="en-US"/>
+        </w:rPr>
+      </w:pPr>
+    </w:p>
+    <w:p>
+      <w:pPr>
+        <w:pStyle w:val="ListParagraph"/>
+        <w:numPr>
+          <w:ilvl w:val="0"/>
+          <w:numId w:val="11"/>
+        </w:numPr>
+        <w:rPr>
+          <w:lang w:val="en-US"/>
+        </w:rPr>
+      </w:pPr>
+      <w:r>
+        <w:rPr>
+          <w:lang w:val="en-US"/>
+        </w:rPr>
+        <w:t>What is IIFE?</w:t>
+      </w:r>
+    </w:p>
+    <w:p>
+      <w:pPr>
+        <w:pStyle w:val="ListParagraph"/>
+        <w:numPr>
+          <w:ilvl w:val="0"/>
+          <w:numId w:val="11"/>
+        </w:numPr>
+        <w:rPr>
+          <w:lang w:val="en-US"/>
+        </w:rPr>
+      </w:pPr>
+      <w:r>
+        <w:rPr>
+          <w:lang w:val="en-US"/>
+        </w:rPr>
+        <w:t>What are Closures?</w:t>
+      </w:r>
+    </w:p>
+    <w:p>
+      <w:pPr>
+        <w:pStyle w:val="ListParagraph"/>
+        <w:numPr>
+          <w:ilvl w:val="0"/>
+          <w:numId w:val="11"/>
+        </w:numPr>
+        <w:rPr>
+          <w:lang w:val="en-US"/>
+        </w:rPr>
+      </w:pPr>
+      <w:r>
+        <w:rPr>
+          <w:lang w:val="en-US"/>
+        </w:rPr>
+        <w:t xml:space="preserve">What </w:t>
+      </w:r>
+      <w:proofErr w:type="gramStart"/>
+      <w:r>
+        <w:rPr>
+          <w:lang w:val="en-US"/>
+        </w:rPr>
+        <w:t>is</w:t>
+      </w:r>
+      <w:proofErr w:type="gramEnd"/>
+      <w:r>
+        <w:rPr>
+          <w:lang w:val="en-US"/>
+        </w:rPr>
+        <w:t xml:space="preserve"> Function Scopes?</w:t>
+      </w:r>
+    </w:p>
+    <w:p>
+      <w:pPr>
+        <w:rPr>
+          <w:lang w:val="en-US"/>
+        </w:rPr>
+      </w:pPr>
+      <w:r>
+        <w:rPr>
+          <w:lang w:val="en-US"/>
+        </w:rPr>
+        <w:pict w14:anchorId="38F17D6D">
+          <v:rect id="_x0000_i1040" style="width:468pt;height:1.2pt" o:hralign="center" o:hrstd="t" o:hr="t" fillcolor="#a0a0a0" stroked="f"/>
+        </w:pict>
+      </w:r>
+    </w:p>
+    <w:p/>
     <w:sectPr>
       <w:pgSz w:w="11906" w:h="16838"/>
       <w:pgMar w:top="720" w:right="720" w:bottom="720" w:left="720" w:header="708" w:footer="708" w:gutter="0"/>
@@ -1176,6 +1686,92 @@
     </w:lvl>
   </w:abstractNum>
   <w:abstractNum w:abstractNumId="6" w15:restartNumberingAfterBreak="0">
+    <w:nsid w:val="48F46F7D"/>
+    <w:multiLevelType w:val="hybridMultilevel"/>
+    <w:tmpl w:val="DF30F2B0"/>
+    <w:lvl w:ilvl="0" w:tplc="4009000F">
+      <w:start w:val="1"/>
+      <w:numFmt w:val="decimal"/>
+      <w:lvlText w:val="%1."/>
+      <w:lvlJc w:val="left"/>
+      <w:pPr>
+        <w:ind w:left="720" w:hanging="360"/>
+      </w:pPr>
+    </w:lvl>
+    <w:lvl w:ilvl="1" w:tplc="40090019" w:tentative="1">
+      <w:start w:val="1"/>
+      <w:numFmt w:val="lowerLetter"/>
+      <w:lvlText w:val="%2."/>
+      <w:lvlJc w:val="left"/>
+      <w:pPr>
+        <w:ind w:left="1440" w:hanging="360"/>
+      </w:pPr>
+    </w:lvl>
+    <w:lvl w:ilvl="2" w:tplc="4009001B" w:tentative="1">
+      <w:start w:val="1"/>
+      <w:numFmt w:val="lowerRoman"/>
+      <w:lvlText w:val="%3."/>
+      <w:lvlJc w:val="right"/>
+      <w:pPr>
+        <w:ind w:left="2160" w:hanging="180"/>
+      </w:pPr>
+    </w:lvl>
+    <w:lvl w:ilvl="3" w:tplc="4009000F" w:tentative="1">
+      <w:start w:val="1"/>
+      <w:numFmt w:val="decimal"/>
+      <w:lvlText w:val="%4."/>
+      <w:lvlJc w:val="left"/>
+      <w:pPr>
+        <w:ind w:left="2880" w:hanging="360"/>
+      </w:pPr>
+    </w:lvl>
+    <w:lvl w:ilvl="4" w:tplc="40090019" w:tentative="1">
+      <w:start w:val="1"/>
+      <w:numFmt w:val="lowerLetter"/>
+      <w:lvlText w:val="%5."/>
+      <w:lvlJc w:val="left"/>
+      <w:pPr>
+        <w:ind w:left="3600" w:hanging="360"/>
+      </w:pPr>
+    </w:lvl>
+    <w:lvl w:ilvl="5" w:tplc="4009001B" w:tentative="1">
+      <w:start w:val="1"/>
+      <w:numFmt w:val="lowerRoman"/>
+      <w:lvlText w:val="%6."/>
+      <w:lvlJc w:val="right"/>
+      <w:pPr>
+        <w:ind w:left="4320" w:hanging="180"/>
+      </w:pPr>
+    </w:lvl>
+    <w:lvl w:ilvl="6" w:tplc="4009000F" w:tentative="1">
+      <w:start w:val="1"/>
+      <w:numFmt w:val="decimal"/>
+      <w:lvlText w:val="%7."/>
+      <w:lvlJc w:val="left"/>
+      <w:pPr>
+        <w:ind w:left="5040" w:hanging="360"/>
+      </w:pPr>
+    </w:lvl>
+    <w:lvl w:ilvl="7" w:tplc="40090019" w:tentative="1">
+      <w:start w:val="1"/>
+      <w:numFmt w:val="lowerLetter"/>
+      <w:lvlText w:val="%8."/>
+      <w:lvlJc w:val="left"/>
+      <w:pPr>
+        <w:ind w:left="5760" w:hanging="360"/>
+      </w:pPr>
+    </w:lvl>
+    <w:lvl w:ilvl="8" w:tplc="4009001B" w:tentative="1">
+      <w:start w:val="1"/>
+      <w:numFmt w:val="lowerRoman"/>
+      <w:lvlText w:val="%9."/>
+      <w:lvlJc w:val="right"/>
+      <w:pPr>
+        <w:ind w:left="6480" w:hanging="180"/>
+      </w:pPr>
+    </w:lvl>
+  </w:abstractNum>
+  <w:abstractNum w:abstractNumId="7" w15:restartNumberingAfterBreak="0">
     <w:nsid w:val="52EF58EB"/>
     <w:multiLevelType w:val="hybridMultilevel"/>
     <w:tmpl w:val="14BCACAE"/>
@@ -1288,7 +1884,7 @@
       </w:rPr>
     </w:lvl>
   </w:abstractNum>
-  <w:abstractNum w:abstractNumId="7" w15:restartNumberingAfterBreak="0">
+  <w:abstractNum w:abstractNumId="8" w15:restartNumberingAfterBreak="0">
     <w:nsid w:val="57145B2F"/>
     <w:multiLevelType w:val="hybridMultilevel"/>
     <w:tmpl w:val="D5107C5E"/>
@@ -1374,7 +1970,7 @@
       </w:pPr>
     </w:lvl>
   </w:abstractNum>
-  <w:abstractNum w:abstractNumId="8" w15:restartNumberingAfterBreak="0">
+  <w:abstractNum w:abstractNumId="9" w15:restartNumberingAfterBreak="0">
     <w:nsid w:val="67027C5C"/>
     <w:multiLevelType w:val="hybridMultilevel"/>
     <w:tmpl w:val="54F473A2"/>
@@ -1487,7 +2083,7 @@
       </w:rPr>
     </w:lvl>
   </w:abstractNum>
-  <w:abstractNum w:abstractNumId="9" w15:restartNumberingAfterBreak="0">
+  <w:abstractNum w:abstractNumId="10" w15:restartNumberingAfterBreak="0">
     <w:nsid w:val="7BF53E47"/>
     <w:multiLevelType w:val="hybridMultilevel"/>
     <w:tmpl w:val="C910F0C0"/>
@@ -1607,13 +2203,13 @@
     <w:abstractNumId w:val="5"/>
   </w:num>
   <w:num w:numId="3" w16cid:durableId="63912124">
-    <w:abstractNumId w:val="6"/>
+    <w:abstractNumId w:val="7"/>
   </w:num>
   <w:num w:numId="4" w16cid:durableId="100340505">
-    <w:abstractNumId w:val="7"/>
+    <w:abstractNumId w:val="8"/>
   </w:num>
   <w:num w:numId="5" w16cid:durableId="1260945018">
-    <w:abstractNumId w:val="8"/>
+    <w:abstractNumId w:val="9"/>
   </w:num>
   <w:num w:numId="6" w16cid:durableId="1161851871">
     <w:abstractNumId w:val="3"/>
@@ -1628,7 +2224,10 @@
     <w:abstractNumId w:val="1"/>
   </w:num>
   <w:num w:numId="10" w16cid:durableId="899754730">
-    <w:abstractNumId w:val="9"/>
+    <w:abstractNumId w:val="10"/>
+  </w:num>
+  <w:num w:numId="11" w16cid:durableId="1588660139">
+    <w:abstractNumId w:val="6"/>
   </w:num>
 </w:numbering>
 </file>
@@ -2033,7 +2632,7 @@
   <w:style w:type="paragraph" w:default="1" w:styleId="Normal">
     <w:name w:val="Normal"/>
     <w:qFormat/>
-    <w:rsid w:val="00E8293D"/>
+    <w:rsid w:val="00C37752"/>
   </w:style>
   <w:style w:type="paragraph" w:styleId="Heading1">
     <w:name w:val="heading 1"/>
@@ -2242,7 +2841,6 @@
   <w:style w:type="character" w:default="1" w:styleId="DefaultParagraphFont">
     <w:name w:val="Default Paragraph Font"/>
     <w:uiPriority w:val="1"/>
-    <w:semiHidden/>
     <w:unhideWhenUsed/>
   </w:style>
   <w:style w:type="table" w:default="1" w:styleId="TableNormal">

</xml_diff>